<commit_message>
thank you page is shot
</commit_message>
<xml_diff>
--- a/What I changed from the sample.docx
+++ b/What I changed from the sample.docx
@@ -65,29 +65,13 @@
         <w:jc w:val="both"/>
       </w:pPr>
       <w:r>
-        <w:t xml:space="preserve">Added “thank you” page after submitting form (although unclear if the form works ((I struggled with </w:t>
+        <w:t xml:space="preserve">Added “thank you” page after submitting form </w:t>
       </w:r>
-      <w:proofErr w:type="spellStart"/>
       <w:r>
-        <w:t>FormSpree</w:t>
+        <w:t>(WHY DOES IT LOOK SO BAD)</w:t>
       </w:r>
-      <w:proofErr w:type="spellEnd"/>
-      <w:r>
-        <w:t xml:space="preserve"> for </w:t>
-      </w:r>
-      <w:proofErr w:type="spellStart"/>
-      <w:r>
-        <w:t>sooooo</w:t>
-      </w:r>
-      <w:proofErr w:type="spellEnd"/>
-      <w:r>
-        <w:t xml:space="preserve"> long and it refuses to work)</w:t>
-      </w:r>
-      <w:proofErr w:type="gramStart"/>
-      <w:r>
-        <w:t>) )</w:t>
-      </w:r>
-      <w:proofErr w:type="gramEnd"/>
+      <w:bookmarkStart w:id="0" w:name="_GoBack"/>
+      <w:bookmarkEnd w:id="0"/>
     </w:p>
     <w:p>
       <w:pPr>
@@ -107,8 +91,32 @@
         <w:ind w:left="360"/>
         <w:jc w:val="both"/>
       </w:pPr>
-      <w:bookmarkStart w:id="0" w:name="_GoBack"/>
-      <w:bookmarkEnd w:id="0"/>
+    </w:p>
+    <w:p>
+      <w:pPr>
+        <w:ind w:left="360"/>
+        <w:jc w:val="both"/>
+      </w:pPr>
+    </w:p>
+    <w:p>
+      <w:pPr>
+        <w:ind w:left="360"/>
+        <w:jc w:val="both"/>
+      </w:pPr>
+      <w:hyperlink r:id="rId5" w:history="1">
+        <w:r>
+          <w:rPr>
+            <w:rStyle w:val="Hyperlink"/>
+          </w:rPr>
+          <w:t>https://github.com/aj879716/portfolio-follow-along</w:t>
+        </w:r>
+      </w:hyperlink>
+    </w:p>
+    <w:p>
+      <w:pPr>
+        <w:ind w:left="360"/>
+        <w:jc w:val="both"/>
+      </w:pPr>
     </w:p>
     <w:sectPr>
       <w:pgSz w:w="12240" w:h="15840"/>
@@ -669,6 +677,27 @@
       <w:contextualSpacing/>
     </w:pPr>
   </w:style>
+  <w:style w:type="character" w:styleId="Hyperlink">
+    <w:name w:val="Hyperlink"/>
+    <w:basedOn w:val="DefaultParagraphFont"/>
+    <w:uiPriority w:val="99"/>
+    <w:unhideWhenUsed/>
+    <w:rsid w:val="0009764F"/>
+    <w:rPr>
+      <w:color w:val="0563C1" w:themeColor="hyperlink"/>
+      <w:u w:val="single"/>
+    </w:rPr>
+  </w:style>
+  <w:style w:type="character" w:styleId="UnresolvedMention">
+    <w:name w:val="Unresolved Mention"/>
+    <w:basedOn w:val="DefaultParagraphFont"/>
+    <w:uiPriority w:val="99"/>
+    <w:rsid w:val="0009764F"/>
+    <w:rPr>
+      <w:color w:val="605E5C"/>
+      <w:shd w:val="clear" w:color="auto" w:fill="E1DFDD"/>
+    </w:rPr>
+  </w:style>
 </w:styles>
 </file>
 

</xml_diff>